<commit_message>
Reports added for labs
</commit_message>
<xml_diff>
--- a/Lab1-DecisionTrees/report.docx
+++ b/Lab1-DecisionTrees/report.docx
@@ -1073,7 +1073,6 @@
           <w:szCs w:val="20"/>
         </w:rPr>
       </w:pPr>
-      <w:bookmarkStart w:id="0" w:name="_GoBack"/>
       <w:r>
         <w:rPr>
           <w:rFonts w:ascii="Times New Roman" w:hAnsi="Times New Roman" w:cs="Times New Roman"/>
@@ -1105,7 +1104,6 @@
         <w:t>. Important features</w:t>
       </w:r>
     </w:p>
-    <w:bookmarkEnd w:id="0"/>
     <w:p>
       <w:pPr>
         <w:jc w:val="both"/>
@@ -1278,7 +1276,16 @@
           <w:szCs w:val="20"/>
           <w:lang w:val="en-IN"/>
         </w:rPr>
-        <w:t xml:space="preserve"> 2015: A dataset com- prising </w:t>
+        <w:t xml:space="preserve"> 2015: A dataset com- pri</w:t>
+      </w:r>
+      <w:r>
+        <w:rPr>
+          <w:rFonts w:ascii="Times New Roman" w:hAnsi="Times New Roman" w:cs="Times New Roman"/>
+          <w:sz w:val="20"/>
+          <w:szCs w:val="20"/>
+          <w:lang w:val="en-IN"/>
+        </w:rPr>
+        <w:t xml:space="preserve">sing </w:t>
       </w:r>
       <w:proofErr w:type="spellStart"/>
       <w:r>
@@ -1288,7 +1295,18 @@
           <w:szCs w:val="20"/>
           <w:lang w:val="en-IN"/>
         </w:rPr>
-        <w:t>amcat</w:t>
+        <w:t>a</w:t>
+      </w:r>
+      <w:bookmarkStart w:id="0" w:name="_GoBack"/>
+      <w:bookmarkEnd w:id="0"/>
+      <w:r>
+        <w:rPr>
+          <w:rFonts w:ascii="Times New Roman" w:hAnsi="Times New Roman" w:cs="Times New Roman"/>
+          <w:sz w:val="20"/>
+          <w:szCs w:val="20"/>
+          <w:lang w:val="en-IN"/>
+        </w:rPr>
+        <w:t>cat</w:t>
       </w:r>
       <w:proofErr w:type="spellEnd"/>
       <w:r>
@@ -1931,6 +1949,33 @@
       <w:szCs w:val="18"/>
     </w:rPr>
   </w:style>
+  <w:style w:type="paragraph" w:styleId="BalloonText">
+    <w:name w:val="Balloon Text"/>
+    <w:basedOn w:val="Normal"/>
+    <w:link w:val="BalloonTextChar"/>
+    <w:uiPriority w:val="99"/>
+    <w:semiHidden/>
+    <w:unhideWhenUsed/>
+    <w:rsid w:val="00C51440"/>
+    <w:rPr>
+      <w:rFonts w:ascii="Times New Roman" w:hAnsi="Times New Roman" w:cs="Times New Roman"/>
+      <w:sz w:val="18"/>
+      <w:szCs w:val="18"/>
+    </w:rPr>
+  </w:style>
+  <w:style w:type="character" w:customStyle="1" w:styleId="BalloonTextChar">
+    <w:name w:val="Balloon Text Char"/>
+    <w:basedOn w:val="DefaultParagraphFont"/>
+    <w:link w:val="BalloonText"/>
+    <w:uiPriority w:val="99"/>
+    <w:semiHidden/>
+    <w:rsid w:val="00C51440"/>
+    <w:rPr>
+      <w:rFonts w:ascii="Times New Roman" w:hAnsi="Times New Roman" w:cs="Times New Roman"/>
+      <w:sz w:val="18"/>
+      <w:szCs w:val="18"/>
+    </w:rPr>
+  </w:style>
 </w:styles>
 </file>
 

</xml_diff>